<commit_message>
Derniers reglages, et test sur firefox.
</commit_message>
<xml_diff>
--- a/plan de test.docx
+++ b/plan de test.docx
@@ -455,7 +455,25 @@
           <w:color w:val="2F5496" w:themeColor="accent1" w:themeShade="BF"/>
           <w:lang w:eastAsia="fr-FR"/>
         </w:rPr>
-        <w:t>console.log(products);</w:t>
+        <w:t>console.log(</w:t>
+      </w:r>
+      <w:proofErr w:type="spellStart"/>
+      <w:r>
+        <w:rPr>
+          <w:rFonts w:ascii="Abadi" w:eastAsia="Times New Roman" w:hAnsi="Abadi" w:cs="Times New Roman"/>
+          <w:color w:val="2F5496" w:themeColor="accent1" w:themeShade="BF"/>
+          <w:lang w:eastAsia="fr-FR"/>
+        </w:rPr>
+        <w:t>products</w:t>
+      </w:r>
+      <w:proofErr w:type="spellEnd"/>
+      <w:r>
+        <w:rPr>
+          <w:rFonts w:ascii="Abadi" w:eastAsia="Times New Roman" w:hAnsi="Abadi" w:cs="Times New Roman"/>
+          <w:color w:val="2F5496" w:themeColor="accent1" w:themeShade="BF"/>
+          <w:lang w:eastAsia="fr-FR"/>
+        </w:rPr>
+        <w:t>);</w:t>
       </w:r>
     </w:p>
     <w:p>
@@ -730,6 +748,7 @@
         </w:rPr>
         <w:t xml:space="preserve">:  </w:t>
       </w:r>
+      <w:proofErr w:type="spellStart"/>
       <w:r>
         <w:rPr>
           <w:rFonts w:ascii="Abadi" w:eastAsia="Times New Roman" w:hAnsi="Abadi" w:cs="Times New Roman"/>
@@ -738,6 +757,7 @@
         </w:rPr>
         <w:t>alert</w:t>
       </w:r>
+      <w:proofErr w:type="spellEnd"/>
       <w:r>
         <w:rPr>
           <w:rFonts w:ascii="Abadi" w:eastAsia="Times New Roman" w:hAnsi="Abadi" w:cs="Times New Roman"/>
@@ -1154,15 +1174,15 @@
           <w:color w:val="D4D4D4"/>
           <w:sz w:val="20"/>
           <w:szCs w:val="20"/>
-          <w:lang w:val="en-US" w:eastAsia="fr-FR"/>
-        </w:rPr>
-      </w:pPr>
-      <w:r>
-        <w:rPr>
-          <w:rFonts w:ascii="Abadi" w:eastAsia="Times New Roman" w:hAnsi="Abadi" w:cs="Arial"/>
-          <w:color w:val="000000"/>
-          <w:u w:val="single"/>
-          <w:lang w:val="en-US" w:eastAsia="fr-FR"/>
+          <w:lang w:eastAsia="fr-FR"/>
+        </w:rPr>
+      </w:pPr>
+      <w:r>
+        <w:rPr>
+          <w:rFonts w:ascii="Abadi" w:eastAsia="Times New Roman" w:hAnsi="Abadi" w:cs="Arial"/>
+          <w:color w:val="000000"/>
+          <w:u w:val="single"/>
+          <w:lang w:eastAsia="fr-FR"/>
         </w:rPr>
         <w:t>Comment</w:t>
       </w:r>
@@ -1170,7 +1190,7 @@
         <w:rPr>
           <w:rFonts w:ascii="Abadi" w:eastAsia="Times New Roman" w:hAnsi="Abadi" w:cs="Arial"/>
           <w:color w:val="000000"/>
-          <w:lang w:val="en-US" w:eastAsia="fr-FR"/>
+          <w:lang w:eastAsia="fr-FR"/>
         </w:rPr>
         <w:t xml:space="preserve"> :  </w:t>
       </w:r>
@@ -1178,23 +1198,33 @@
         <w:rPr>
           <w:rFonts w:ascii="Abadi" w:eastAsia="Times New Roman" w:hAnsi="Abadi" w:cs="Times New Roman"/>
           <w:color w:val="2F5496" w:themeColor="accent1" w:themeShade="BF"/>
-          <w:lang w:val="en-US" w:eastAsia="fr-FR"/>
-        </w:rPr>
-        <w:t>console.log(product</w:t>
-      </w:r>
-      <w:r>
-        <w:rPr>
-          <w:rFonts w:ascii="Abadi" w:eastAsia="Times New Roman" w:hAnsi="Abadi" w:cs="Times New Roman"/>
-          <w:color w:val="2F5496" w:themeColor="accent1" w:themeShade="BF"/>
-          <w:lang w:val="en-US" w:eastAsia="fr-FR"/>
+          <w:lang w:eastAsia="fr-FR"/>
+        </w:rPr>
+        <w:t>console.log(</w:t>
+      </w:r>
+      <w:proofErr w:type="spellStart"/>
+      <w:r>
+        <w:rPr>
+          <w:rFonts w:ascii="Abadi" w:eastAsia="Times New Roman" w:hAnsi="Abadi" w:cs="Times New Roman"/>
+          <w:color w:val="2F5496" w:themeColor="accent1" w:themeShade="BF"/>
+          <w:lang w:eastAsia="fr-FR"/>
+        </w:rPr>
+        <w:t>product</w:t>
+      </w:r>
+      <w:r>
+        <w:rPr>
+          <w:rFonts w:ascii="Abadi" w:eastAsia="Times New Roman" w:hAnsi="Abadi" w:cs="Times New Roman"/>
+          <w:color w:val="2F5496" w:themeColor="accent1" w:themeShade="BF"/>
+          <w:lang w:eastAsia="fr-FR"/>
         </w:rPr>
         <w:t>s</w:t>
       </w:r>
-      <w:r>
-        <w:rPr>
-          <w:rFonts w:ascii="Abadi" w:eastAsia="Times New Roman" w:hAnsi="Abadi" w:cs="Times New Roman"/>
-          <w:color w:val="2F5496" w:themeColor="accent1" w:themeShade="BF"/>
-          <w:lang w:val="en-US" w:eastAsia="fr-FR"/>
+      <w:proofErr w:type="spellEnd"/>
+      <w:r>
+        <w:rPr>
+          <w:rFonts w:ascii="Abadi" w:eastAsia="Times New Roman" w:hAnsi="Abadi" w:cs="Times New Roman"/>
+          <w:color w:val="2F5496" w:themeColor="accent1" w:themeShade="BF"/>
+          <w:lang w:eastAsia="fr-FR"/>
         </w:rPr>
         <w:t>);</w:t>
       </w:r>
@@ -1509,6 +1539,7 @@
         </w:rPr>
         <w:t>price</w:t>
       </w:r>
+      <w:proofErr w:type="gramStart"/>
       <w:r>
         <w:rPr>
           <w:rFonts w:ascii="Abadi" w:eastAsia="Times New Roman" w:hAnsi="Abadi" w:cs="Times New Roman"/>
@@ -1517,6 +1548,7 @@
         </w:rPr>
         <w:t>);</w:t>
       </w:r>
+      <w:proofErr w:type="gramEnd"/>
     </w:p>
     <w:p>
       <w:pPr>
@@ -1716,6 +1748,7 @@
         </w:rPr>
         <w:t xml:space="preserve">« </w:t>
       </w:r>
+      <w:proofErr w:type="spellStart"/>
       <w:r>
         <w:rPr>
           <w:rFonts w:ascii="Abadi" w:eastAsia="Times New Roman" w:hAnsi="Abadi" w:cs="Times New Roman"/>
@@ -1724,6 +1757,7 @@
         </w:rPr>
         <w:t>products.forEach</w:t>
       </w:r>
+      <w:proofErr w:type="spellEnd"/>
       <w:r>
         <w:rPr>
           <w:rFonts w:ascii="Abadi" w:eastAsia="Times New Roman" w:hAnsi="Abadi" w:cs="Times New Roman"/>
@@ -1830,7 +1864,25 @@
           <w:color w:val="2F5496" w:themeColor="accent1" w:themeShade="BF"/>
           <w:lang w:eastAsia="fr-FR"/>
         </w:rPr>
-        <w:t>var nom = document.creatElement(‘h4’)</w:t>
+        <w:t xml:space="preserve">var nom = </w:t>
+      </w:r>
+      <w:proofErr w:type="spellStart"/>
+      <w:r>
+        <w:rPr>
+          <w:rFonts w:ascii="Abadi" w:eastAsia="Times New Roman" w:hAnsi="Abadi" w:cs="Times New Roman"/>
+          <w:color w:val="2F5496" w:themeColor="accent1" w:themeShade="BF"/>
+          <w:lang w:eastAsia="fr-FR"/>
+        </w:rPr>
+        <w:t>document.creatElement</w:t>
+      </w:r>
+      <w:proofErr w:type="spellEnd"/>
+      <w:r>
+        <w:rPr>
+          <w:rFonts w:ascii="Abadi" w:eastAsia="Times New Roman" w:hAnsi="Abadi" w:cs="Times New Roman"/>
+          <w:color w:val="2F5496" w:themeColor="accent1" w:themeShade="BF"/>
+          <w:lang w:eastAsia="fr-FR"/>
+        </w:rPr>
+        <w:t>(‘h4’)</w:t>
       </w:r>
       <w:r>
         <w:rPr>
@@ -2294,7 +2346,25 @@
           <w:color w:val="2F5496" w:themeColor="accent1" w:themeShade="BF"/>
           <w:lang w:val="en-US" w:eastAsia="fr-FR"/>
         </w:rPr>
-        <w:t>Network =&gt; Name =&gt; Headers =&gt; StatutCode : 200 OK.</w:t>
+        <w:t xml:space="preserve">Network =&gt; Name =&gt; Headers =&gt; </w:t>
+      </w:r>
+      <w:proofErr w:type="spellStart"/>
+      <w:r>
+        <w:rPr>
+          <w:rFonts w:ascii="Abadi" w:eastAsia="Times New Roman" w:hAnsi="Abadi" w:cs="Times New Roman"/>
+          <w:color w:val="2F5496" w:themeColor="accent1" w:themeShade="BF"/>
+          <w:lang w:val="en-US" w:eastAsia="fr-FR"/>
+        </w:rPr>
+        <w:t>StatutCode</w:t>
+      </w:r>
+      <w:proofErr w:type="spellEnd"/>
+      <w:r>
+        <w:rPr>
+          <w:rFonts w:ascii="Abadi" w:eastAsia="Times New Roman" w:hAnsi="Abadi" w:cs="Times New Roman"/>
+          <w:color w:val="2F5496" w:themeColor="accent1" w:themeShade="BF"/>
+          <w:lang w:val="en-US" w:eastAsia="fr-FR"/>
+        </w:rPr>
+        <w:t xml:space="preserve"> : 200 OK.</w:t>
       </w:r>
     </w:p>
     <w:p>
@@ -2393,7 +2463,25 @@
           <w:color w:val="000000"/>
           <w:lang w:eastAsia="fr-FR"/>
         </w:rPr>
-        <w:t xml:space="preserve"> =&gt; Preview </w:t>
+        <w:t xml:space="preserve"> =&gt; </w:t>
+      </w:r>
+      <w:proofErr w:type="spellStart"/>
+      <w:r>
+        <w:rPr>
+          <w:rFonts w:ascii="Abadi" w:eastAsia="Times New Roman" w:hAnsi="Abadi" w:cs="Arial"/>
+          <w:color w:val="000000"/>
+          <w:lang w:eastAsia="fr-FR"/>
+        </w:rPr>
+        <w:t>Preview</w:t>
+      </w:r>
+      <w:proofErr w:type="spellEnd"/>
+      <w:r>
+        <w:rPr>
+          <w:rFonts w:ascii="Abadi" w:eastAsia="Times New Roman" w:hAnsi="Abadi" w:cs="Arial"/>
+          <w:color w:val="000000"/>
+          <w:lang w:eastAsia="fr-FR"/>
+        </w:rPr>
+        <w:t xml:space="preserve"> </w:t>
       </w:r>
       <w:r>
         <w:rPr>
@@ -2589,6 +2677,7 @@
         </w:rPr>
         <w:t xml:space="preserve">érifier que la fonction « </w:t>
       </w:r>
+      <w:proofErr w:type="spellStart"/>
       <w:r>
         <w:rPr>
           <w:rFonts w:ascii="Abadi" w:eastAsia="Times New Roman" w:hAnsi="Abadi" w:cs="Times New Roman"/>
@@ -2597,6 +2686,7 @@
         </w:rPr>
         <w:t>affichageProduit</w:t>
       </w:r>
+      <w:proofErr w:type="spellEnd"/>
       <w:r>
         <w:rPr>
           <w:rFonts w:ascii="Abadi" w:eastAsia="Times New Roman" w:hAnsi="Abadi" w:cs="Times New Roman"/>
@@ -2671,7 +2761,25 @@
           <w:color w:val="2F5496" w:themeColor="accent1" w:themeShade="BF"/>
           <w:lang w:eastAsia="fr-FR"/>
         </w:rPr>
-        <w:t>var nom = document.creatElement(‘h3’) ;</w:t>
+        <w:t xml:space="preserve">var nom = </w:t>
+      </w:r>
+      <w:proofErr w:type="spellStart"/>
+      <w:r>
+        <w:rPr>
+          <w:rFonts w:ascii="Abadi" w:eastAsia="Times New Roman" w:hAnsi="Abadi" w:cs="Times New Roman"/>
+          <w:color w:val="2F5496" w:themeColor="accent1" w:themeShade="BF"/>
+          <w:lang w:eastAsia="fr-FR"/>
+        </w:rPr>
+        <w:t>document.creatElement</w:t>
+      </w:r>
+      <w:proofErr w:type="spellEnd"/>
+      <w:r>
+        <w:rPr>
+          <w:rFonts w:ascii="Abadi" w:eastAsia="Times New Roman" w:hAnsi="Abadi" w:cs="Times New Roman"/>
+          <w:color w:val="2F5496" w:themeColor="accent1" w:themeShade="BF"/>
+          <w:lang w:eastAsia="fr-FR"/>
+        </w:rPr>
+        <w:t>(‘h3’) ;</w:t>
       </w:r>
     </w:p>
     <w:p>
@@ -2940,6 +3048,7 @@
         </w:rPr>
         <w:t xml:space="preserve"> </w:t>
       </w:r>
+      <w:proofErr w:type="spellStart"/>
       <w:r>
         <w:rPr>
           <w:rFonts w:ascii="Arial" w:eastAsia="Times New Roman" w:hAnsi="Arial" w:cs="Arial"/>
@@ -2966,6 +3075,7 @@
         </w:rPr>
         <w:t>ocalStorage</w:t>
       </w:r>
+      <w:proofErr w:type="spellEnd"/>
     </w:p>
     <w:p>
       <w:pPr>
@@ -3083,6 +3193,7 @@
         </w:rPr>
         <w:t xml:space="preserve"> </w:t>
       </w:r>
+      <w:proofErr w:type="spellStart"/>
       <w:r>
         <w:rPr>
           <w:rFonts w:ascii="Abadi" w:eastAsia="Times New Roman" w:hAnsi="Abadi" w:cs="Arial"/>
@@ -3097,7 +3208,16 @@
           <w:color w:val="000000"/>
           <w:lang w:eastAsia="fr-FR"/>
         </w:rPr>
-        <w:t>ocalStorage lorsque l'utilisateur cli</w:t>
+        <w:t>ocalStorage</w:t>
+      </w:r>
+      <w:proofErr w:type="spellEnd"/>
+      <w:r>
+        <w:rPr>
+          <w:rFonts w:ascii="Abadi" w:eastAsia="Times New Roman" w:hAnsi="Abadi" w:cs="Arial"/>
+          <w:color w:val="000000"/>
+          <w:lang w:eastAsia="fr-FR"/>
+        </w:rPr>
+        <w:t xml:space="preserve"> lorsque l'utilisateur cli</w:t>
       </w:r>
       <w:r>
         <w:rPr>
@@ -3158,7 +3278,25 @@
           <w:color w:val="2F5496" w:themeColor="accent1" w:themeShade="BF"/>
           <w:lang w:eastAsia="fr-FR"/>
         </w:rPr>
-        <w:t>localStorage.setItem('panier', JSON.stringify(panier));</w:t>
+        <w:t>localStorage.setItem('panier', </w:t>
+      </w:r>
+      <w:proofErr w:type="spellStart"/>
+      <w:r>
+        <w:rPr>
+          <w:rFonts w:ascii="Abadi" w:eastAsia="Times New Roman" w:hAnsi="Abadi" w:cs="Times New Roman"/>
+          <w:color w:val="2F5496" w:themeColor="accent1" w:themeShade="BF"/>
+          <w:lang w:eastAsia="fr-FR"/>
+        </w:rPr>
+        <w:t>JSON.stringify</w:t>
+      </w:r>
+      <w:proofErr w:type="spellEnd"/>
+      <w:r>
+        <w:rPr>
+          <w:rFonts w:ascii="Abadi" w:eastAsia="Times New Roman" w:hAnsi="Abadi" w:cs="Times New Roman"/>
+          <w:color w:val="2F5496" w:themeColor="accent1" w:themeShade="BF"/>
+          <w:lang w:eastAsia="fr-FR"/>
+        </w:rPr>
+        <w:t>(panier));</w:t>
       </w:r>
     </w:p>
     <w:p>
@@ -3201,7 +3339,25 @@
           <w:color w:val="000000"/>
           <w:lang w:eastAsia="fr-FR"/>
         </w:rPr>
-        <w:t>Si dans le LocalStorage s’affiche un tableau contenant les produits mis au panier grâce au clic du bouton « Ajouter au panier ».</w:t>
+        <w:t xml:space="preserve">Si dans le </w:t>
+      </w:r>
+      <w:proofErr w:type="spellStart"/>
+      <w:r>
+        <w:rPr>
+          <w:rFonts w:ascii="Abadi" w:eastAsia="Times New Roman" w:hAnsi="Abadi" w:cs="Arial"/>
+          <w:color w:val="000000"/>
+          <w:lang w:eastAsia="fr-FR"/>
+        </w:rPr>
+        <w:t>LocalStorage</w:t>
+      </w:r>
+      <w:proofErr w:type="spellEnd"/>
+      <w:r>
+        <w:rPr>
+          <w:rFonts w:ascii="Abadi" w:eastAsia="Times New Roman" w:hAnsi="Abadi" w:cs="Arial"/>
+          <w:color w:val="000000"/>
+          <w:lang w:eastAsia="fr-FR"/>
+        </w:rPr>
+        <w:t xml:space="preserve"> s’affiche un tableau contenant les produits mis au panier grâce au clic du bouton « Ajouter au panier ».</w:t>
       </w:r>
     </w:p>
     <w:p>
@@ -3323,7 +3479,25 @@
           <w:color w:val="000000"/>
           <w:lang w:eastAsia="fr-FR"/>
         </w:rPr>
-        <w:t>Alerter le client que l’article à bien été au panier lors du clic du bouton « Ajouter au panier ».</w:t>
+        <w:t xml:space="preserve">Alerter le client que l’article </w:t>
+      </w:r>
+      <w:proofErr w:type="spellStart"/>
+      <w:r>
+        <w:rPr>
+          <w:rFonts w:ascii="Abadi" w:eastAsia="Times New Roman" w:hAnsi="Abadi" w:cs="Arial"/>
+          <w:color w:val="000000"/>
+          <w:lang w:eastAsia="fr-FR"/>
+        </w:rPr>
+        <w:t>à</w:t>
+      </w:r>
+      <w:proofErr w:type="spellEnd"/>
+      <w:r>
+        <w:rPr>
+          <w:rFonts w:ascii="Abadi" w:eastAsia="Times New Roman" w:hAnsi="Abadi" w:cs="Arial"/>
+          <w:color w:val="000000"/>
+          <w:lang w:eastAsia="fr-FR"/>
+        </w:rPr>
+        <w:t xml:space="preserve"> bien été au panier lors du clic du bouton « Ajouter au panier ».</w:t>
       </w:r>
     </w:p>
     <w:p>
@@ -3354,13 +3528,23 @@
         </w:rPr>
         <w:t xml:space="preserve"> :  </w:t>
       </w:r>
-      <w:r>
-        <w:rPr>
-          <w:rFonts w:ascii="Abadi" w:eastAsia="Times New Roman" w:hAnsi="Abadi" w:cs="Times New Roman"/>
-          <w:color w:val="2F5496" w:themeColor="accent1" w:themeShade="BF"/>
-          <w:lang w:eastAsia="fr-FR"/>
-        </w:rPr>
-        <w:t>alert(« Article ajouté au panier! »);</w:t>
+      <w:proofErr w:type="spellStart"/>
+      <w:r>
+        <w:rPr>
+          <w:rFonts w:ascii="Abadi" w:eastAsia="Times New Roman" w:hAnsi="Abadi" w:cs="Times New Roman"/>
+          <w:color w:val="2F5496" w:themeColor="accent1" w:themeShade="BF"/>
+          <w:lang w:eastAsia="fr-FR"/>
+        </w:rPr>
+        <w:t>alert</w:t>
+      </w:r>
+      <w:proofErr w:type="spellEnd"/>
+      <w:r>
+        <w:rPr>
+          <w:rFonts w:ascii="Abadi" w:eastAsia="Times New Roman" w:hAnsi="Abadi" w:cs="Times New Roman"/>
+          <w:color w:val="2F5496" w:themeColor="accent1" w:themeShade="BF"/>
+          <w:lang w:eastAsia="fr-FR"/>
+        </w:rPr>
+        <w:t>(« Article ajouté au panier! »);</w:t>
       </w:r>
     </w:p>
     <w:p>
@@ -3521,6 +3705,7 @@
         </w:rPr>
         <w:t xml:space="preserve">érifier que la fonction « </w:t>
       </w:r>
+      <w:proofErr w:type="spellStart"/>
       <w:r>
         <w:rPr>
           <w:rFonts w:ascii="Abadi" w:eastAsia="Times New Roman" w:hAnsi="Abadi" w:cs="Times New Roman"/>
@@ -3529,6 +3714,7 @@
         </w:rPr>
         <w:t>affichagePanier</w:t>
       </w:r>
+      <w:proofErr w:type="spellEnd"/>
       <w:r>
         <w:rPr>
           <w:rFonts w:ascii="Abadi" w:eastAsia="Times New Roman" w:hAnsi="Abadi" w:cs="Times New Roman"/>
@@ -3603,7 +3789,25 @@
           <w:color w:val="2F5496" w:themeColor="accent1" w:themeShade="BF"/>
           <w:lang w:eastAsia="fr-FR"/>
         </w:rPr>
-        <w:t>var nom = document.creatElement(‘h3’) ;</w:t>
+        <w:t xml:space="preserve">var nom = </w:t>
+      </w:r>
+      <w:proofErr w:type="spellStart"/>
+      <w:r>
+        <w:rPr>
+          <w:rFonts w:ascii="Abadi" w:eastAsia="Times New Roman" w:hAnsi="Abadi" w:cs="Times New Roman"/>
+          <w:color w:val="2F5496" w:themeColor="accent1" w:themeShade="BF"/>
+          <w:lang w:eastAsia="fr-FR"/>
+        </w:rPr>
+        <w:t>document.creatElement</w:t>
+      </w:r>
+      <w:proofErr w:type="spellEnd"/>
+      <w:r>
+        <w:rPr>
+          <w:rFonts w:ascii="Abadi" w:eastAsia="Times New Roman" w:hAnsi="Abadi" w:cs="Times New Roman"/>
+          <w:color w:val="2F5496" w:themeColor="accent1" w:themeShade="BF"/>
+          <w:lang w:eastAsia="fr-FR"/>
+        </w:rPr>
+        <w:t>(‘h3’) ;</w:t>
       </w:r>
     </w:p>
     <w:p>
@@ -4045,7 +4249,39 @@
           <w:color w:val="2F5496" w:themeColor="accent1" w:themeShade="BF"/>
           <w:lang w:eastAsia="fr-FR"/>
         </w:rPr>
-        <w:t>var total = localStorage.getItem('prixTotal');</w:t>
+        <w:t>var total = </w:t>
+      </w:r>
+      <w:proofErr w:type="spellStart"/>
+      <w:r>
+        <w:rPr>
+          <w:color w:val="2F5496" w:themeColor="accent1" w:themeShade="BF"/>
+          <w:lang w:eastAsia="fr-FR"/>
+        </w:rPr>
+        <w:t>localStorage.getItem</w:t>
+      </w:r>
+      <w:proofErr w:type="spellEnd"/>
+      <w:r>
+        <w:rPr>
+          <w:color w:val="2F5496" w:themeColor="accent1" w:themeShade="BF"/>
+          <w:lang w:eastAsia="fr-FR"/>
+        </w:rPr>
+        <w:t>('</w:t>
+      </w:r>
+      <w:proofErr w:type="spellStart"/>
+      <w:r>
+        <w:rPr>
+          <w:color w:val="2F5496" w:themeColor="accent1" w:themeShade="BF"/>
+          <w:lang w:eastAsia="fr-FR"/>
+        </w:rPr>
+        <w:t>prixTotal</w:t>
+      </w:r>
+      <w:proofErr w:type="spellEnd"/>
+      <w:r>
+        <w:rPr>
+          <w:color w:val="2F5496" w:themeColor="accent1" w:themeShade="BF"/>
+          <w:lang w:eastAsia="fr-FR"/>
+        </w:rPr>
+        <w:t>');</w:t>
       </w:r>
     </w:p>
     <w:p>
@@ -4062,7 +4298,55 @@
           <w:color w:val="2F5496" w:themeColor="accent1" w:themeShade="BF"/>
           <w:lang w:eastAsia="fr-FR"/>
         </w:rPr>
-        <w:t xml:space="preserve"> var prixTotal = document.getElementById('total');</w:t>
+        <w:t xml:space="preserve"> </w:t>
+      </w:r>
+      <w:proofErr w:type="gramStart"/>
+      <w:r>
+        <w:rPr>
+          <w:color w:val="2F5496" w:themeColor="accent1" w:themeShade="BF"/>
+          <w:lang w:eastAsia="fr-FR"/>
+        </w:rPr>
+        <w:t>var</w:t>
+      </w:r>
+      <w:proofErr w:type="gramEnd"/>
+      <w:r>
+        <w:rPr>
+          <w:color w:val="2F5496" w:themeColor="accent1" w:themeShade="BF"/>
+          <w:lang w:eastAsia="fr-FR"/>
+        </w:rPr>
+        <w:t> </w:t>
+      </w:r>
+      <w:proofErr w:type="spellStart"/>
+      <w:r>
+        <w:rPr>
+          <w:color w:val="2F5496" w:themeColor="accent1" w:themeShade="BF"/>
+          <w:lang w:eastAsia="fr-FR"/>
+        </w:rPr>
+        <w:t>prixTotal</w:t>
+      </w:r>
+      <w:proofErr w:type="spellEnd"/>
+      <w:r>
+        <w:rPr>
+          <w:color w:val="2F5496" w:themeColor="accent1" w:themeShade="BF"/>
+          <w:lang w:eastAsia="fr-FR"/>
+        </w:rPr>
+        <w:t> = </w:t>
+      </w:r>
+      <w:proofErr w:type="spellStart"/>
+      <w:r>
+        <w:rPr>
+          <w:color w:val="2F5496" w:themeColor="accent1" w:themeShade="BF"/>
+          <w:lang w:eastAsia="fr-FR"/>
+        </w:rPr>
+        <w:t>document.getElementById</w:t>
+      </w:r>
+      <w:proofErr w:type="spellEnd"/>
+      <w:r>
+        <w:rPr>
+          <w:color w:val="2F5496" w:themeColor="accent1" w:themeShade="BF"/>
+          <w:lang w:eastAsia="fr-FR"/>
+        </w:rPr>
+        <w:t>('total');</w:t>
       </w:r>
     </w:p>
     <w:p>
@@ -4258,6 +4542,7 @@
         </w:rPr>
         <w:t>« </w:t>
       </w:r>
+      <w:proofErr w:type="spellStart"/>
       <w:r>
         <w:rPr>
           <w:rFonts w:ascii="Abadi" w:eastAsia="Times New Roman" w:hAnsi="Abadi" w:cs="Times New Roman"/>
@@ -4282,6 +4567,7 @@
         </w:rPr>
         <w:t>uttons</w:t>
       </w:r>
+      <w:proofErr w:type="spellEnd"/>
       <w:r>
         <w:rPr>
           <w:rFonts w:ascii="Abadi" w:eastAsia="Times New Roman" w:hAnsi="Abadi" w:cs="Times New Roman"/>
@@ -4397,7 +4683,25 @@
           <w:color w:val="000000"/>
           <w:lang w:eastAsia="fr-FR"/>
         </w:rPr>
-        <w:t xml:space="preserve"> le nom du produit. Et en le supprimant du LocalStorage. Ensuite en le supprimant de l’affichage de la page ‘panier.html’.</w:t>
+        <w:t xml:space="preserve"> le nom du produit. Et en le supprimant du </w:t>
+      </w:r>
+      <w:proofErr w:type="spellStart"/>
+      <w:r>
+        <w:rPr>
+          <w:rFonts w:ascii="Abadi" w:eastAsia="Times New Roman" w:hAnsi="Abadi" w:cs="Arial"/>
+          <w:color w:val="000000"/>
+          <w:lang w:eastAsia="fr-FR"/>
+        </w:rPr>
+        <w:t>LocalStorage</w:t>
+      </w:r>
+      <w:proofErr w:type="spellEnd"/>
+      <w:r>
+        <w:rPr>
+          <w:rFonts w:ascii="Abadi" w:eastAsia="Times New Roman" w:hAnsi="Abadi" w:cs="Arial"/>
+          <w:color w:val="000000"/>
+          <w:lang w:eastAsia="fr-FR"/>
+        </w:rPr>
+        <w:t>. Ensuite en le supprimant de l’affichage de la page ‘panier.html’.</w:t>
       </w:r>
     </w:p>
     <w:p>
@@ -4432,7 +4736,23 @@
           <w:color w:val="000000"/>
           <w:lang w:eastAsia="fr-FR"/>
         </w:rPr>
-        <w:t>, l’article se supprime. Et en créant une alerte sur le navigateur client. « Nom Du Teddy à été supprimer de votre panier ».</w:t>
+        <w:t xml:space="preserve">, l’article se supprime. Et en créant une alerte sur le navigateur client. « Nom Du Teddy </w:t>
+      </w:r>
+      <w:r>
+        <w:rPr>
+          <w:rFonts w:ascii="Abadi" w:eastAsia="Times New Roman" w:hAnsi="Abadi" w:cs="Arial"/>
+          <w:color w:val="000000"/>
+          <w:lang w:eastAsia="fr-FR"/>
+        </w:rPr>
+        <w:t>a</w:t>
+      </w:r>
+      <w:r>
+        <w:rPr>
+          <w:rFonts w:ascii="Abadi" w:eastAsia="Times New Roman" w:hAnsi="Abadi" w:cs="Arial"/>
+          <w:color w:val="000000"/>
+          <w:lang w:eastAsia="fr-FR"/>
+        </w:rPr>
+        <w:t xml:space="preserve"> été supprimer de votre panier ».</w:t>
       </w:r>
     </w:p>
     <w:p>
@@ -4674,7 +4994,25 @@
           <w:color w:val="2F5496" w:themeColor="accent1" w:themeShade="BF"/>
           <w:lang w:val="en-US" w:eastAsia="fr-FR"/>
         </w:rPr>
-        <w:t>Network =&gt; Name =&gt; Headers =&gt; StatutCode : 201 created.</w:t>
+        <w:t xml:space="preserve">Network =&gt; Name =&gt; Headers =&gt; </w:t>
+      </w:r>
+      <w:proofErr w:type="spellStart"/>
+      <w:r>
+        <w:rPr>
+          <w:rFonts w:ascii="Abadi" w:eastAsia="Times New Roman" w:hAnsi="Abadi" w:cs="Times New Roman"/>
+          <w:color w:val="2F5496" w:themeColor="accent1" w:themeShade="BF"/>
+          <w:lang w:val="en-US" w:eastAsia="fr-FR"/>
+        </w:rPr>
+        <w:t>StatutCode</w:t>
+      </w:r>
+      <w:proofErr w:type="spellEnd"/>
+      <w:r>
+        <w:rPr>
+          <w:rFonts w:ascii="Abadi" w:eastAsia="Times New Roman" w:hAnsi="Abadi" w:cs="Times New Roman"/>
+          <w:color w:val="2F5496" w:themeColor="accent1" w:themeShade="BF"/>
+          <w:lang w:val="en-US" w:eastAsia="fr-FR"/>
+        </w:rPr>
+        <w:t xml:space="preserve"> : 201 created.</w:t>
       </w:r>
     </w:p>
     <w:p>
@@ -4880,7 +5218,25 @@
           <w:color w:val="000000"/>
           <w:lang w:eastAsia="fr-FR"/>
         </w:rPr>
-        <w:t xml:space="preserve"> avec les ID des pro</w:t>
+        <w:t xml:space="preserve"> avec </w:t>
+      </w:r>
+      <w:proofErr w:type="gramStart"/>
+      <w:r>
+        <w:rPr>
+          <w:rFonts w:ascii="Abadi" w:eastAsia="Times New Roman" w:hAnsi="Abadi" w:cs="Arial"/>
+          <w:color w:val="000000"/>
+          <w:lang w:eastAsia="fr-FR"/>
+        </w:rPr>
+        <w:t>les ID</w:t>
+      </w:r>
+      <w:proofErr w:type="gramEnd"/>
+      <w:r>
+        <w:rPr>
+          <w:rFonts w:ascii="Abadi" w:eastAsia="Times New Roman" w:hAnsi="Abadi" w:cs="Arial"/>
+          <w:color w:val="000000"/>
+          <w:lang w:eastAsia="fr-FR"/>
+        </w:rPr>
+        <w:t xml:space="preserve"> des pro</w:t>
       </w:r>
       <w:r>
         <w:rPr>
@@ -5077,7 +5433,35 @@
           <w:u w:val="single"/>
           <w:lang w:eastAsia="fr-FR"/>
         </w:rPr>
-        <w:t xml:space="preserve"> orderId et </w:t>
+        <w:t xml:space="preserve"> </w:t>
+      </w:r>
+      <w:proofErr w:type="spellStart"/>
+      <w:r>
+        <w:rPr>
+          <w:rFonts w:ascii="Arial" w:eastAsia="Times New Roman" w:hAnsi="Arial" w:cs="Arial"/>
+          <w:b/>
+          <w:bCs/>
+          <w:color w:val="000000"/>
+          <w:sz w:val="24"/>
+          <w:szCs w:val="24"/>
+          <w:u w:val="single"/>
+          <w:lang w:eastAsia="fr-FR"/>
+        </w:rPr>
+        <w:t>orderId</w:t>
+      </w:r>
+      <w:proofErr w:type="spellEnd"/>
+      <w:r>
+        <w:rPr>
+          <w:rFonts w:ascii="Arial" w:eastAsia="Times New Roman" w:hAnsi="Arial" w:cs="Arial"/>
+          <w:b/>
+          <w:bCs/>
+          <w:color w:val="000000"/>
+          <w:sz w:val="24"/>
+          <w:szCs w:val="24"/>
+          <w:u w:val="single"/>
+          <w:lang w:eastAsia="fr-FR"/>
+        </w:rPr>
+        <w:t xml:space="preserve"> et </w:t>
       </w:r>
       <w:r>
         <w:rPr>
@@ -5290,7 +5674,25 @@
           <w:color w:val="2F5496" w:themeColor="accent1" w:themeShade="BF"/>
           <w:lang w:eastAsia="fr-FR"/>
         </w:rPr>
-        <w:t>var div = document.creatElement(‘div’) ;</w:t>
+        <w:t xml:space="preserve">var div = </w:t>
+      </w:r>
+      <w:proofErr w:type="spellStart"/>
+      <w:r>
+        <w:rPr>
+          <w:rFonts w:ascii="Abadi" w:eastAsia="Times New Roman" w:hAnsi="Abadi" w:cs="Times New Roman"/>
+          <w:color w:val="2F5496" w:themeColor="accent1" w:themeShade="BF"/>
+          <w:lang w:eastAsia="fr-FR"/>
+        </w:rPr>
+        <w:t>document.creatElement</w:t>
+      </w:r>
+      <w:proofErr w:type="spellEnd"/>
+      <w:r>
+        <w:rPr>
+          <w:rFonts w:ascii="Abadi" w:eastAsia="Times New Roman" w:hAnsi="Abadi" w:cs="Times New Roman"/>
+          <w:color w:val="2F5496" w:themeColor="accent1" w:themeShade="BF"/>
+          <w:lang w:eastAsia="fr-FR"/>
+        </w:rPr>
+        <w:t>(‘div’) ;</w:t>
       </w:r>
     </w:p>
     <w:p>
@@ -5317,7 +5719,42 @@
           <w:lang w:eastAsia="fr-FR"/>
         </w:rPr>
         <w:tab/>
-        <w:t>div.textContent = « merci pour votre commande… BLablABLA » ;</w:t>
+      </w:r>
+      <w:proofErr w:type="spellStart"/>
+      <w:r>
+        <w:rPr>
+          <w:rFonts w:ascii="Abadi" w:eastAsia="Times New Roman" w:hAnsi="Abadi" w:cs="Times New Roman"/>
+          <w:color w:val="2F5496" w:themeColor="accent1" w:themeShade="BF"/>
+          <w:lang w:eastAsia="fr-FR"/>
+        </w:rPr>
+        <w:t>div.textContent</w:t>
+      </w:r>
+      <w:proofErr w:type="spellEnd"/>
+      <w:r>
+        <w:rPr>
+          <w:rFonts w:ascii="Abadi" w:eastAsia="Times New Roman" w:hAnsi="Abadi" w:cs="Times New Roman"/>
+          <w:color w:val="2F5496" w:themeColor="accent1" w:themeShade="BF"/>
+          <w:lang w:eastAsia="fr-FR"/>
+        </w:rPr>
+        <w:t xml:space="preserve"> = « merci pour votre commande… </w:t>
+      </w:r>
+      <w:proofErr w:type="spellStart"/>
+      <w:r>
+        <w:rPr>
+          <w:rFonts w:ascii="Abadi" w:eastAsia="Times New Roman" w:hAnsi="Abadi" w:cs="Times New Roman"/>
+          <w:color w:val="2F5496" w:themeColor="accent1" w:themeShade="BF"/>
+          <w:lang w:eastAsia="fr-FR"/>
+        </w:rPr>
+        <w:t>BLablABLA</w:t>
+      </w:r>
+      <w:proofErr w:type="spellEnd"/>
+      <w:r>
+        <w:rPr>
+          <w:rFonts w:ascii="Abadi" w:eastAsia="Times New Roman" w:hAnsi="Abadi" w:cs="Times New Roman"/>
+          <w:color w:val="2F5496" w:themeColor="accent1" w:themeShade="BF"/>
+          <w:lang w:eastAsia="fr-FR"/>
+        </w:rPr>
+        <w:t> » ;</w:t>
       </w:r>
     </w:p>
     <w:p>
@@ -5345,6 +5782,306 @@
           <w:lang w:eastAsia="fr-FR"/>
         </w:rPr>
         <w:t> : Si la page indique bien le numéro de commande ainsi que le prix total de la commande.</w:t>
+      </w:r>
+    </w:p>
+    <w:p>
+      <w:pPr>
+        <w:spacing w:after="0" w:line="240" w:lineRule="auto"/>
+        <w:rPr>
+          <w:rFonts w:ascii="Abadi" w:eastAsia="Times New Roman" w:hAnsi="Abadi" w:cs="Arial"/>
+          <w:color w:val="000000"/>
+          <w:lang w:eastAsia="fr-FR"/>
+        </w:rPr>
+      </w:pPr>
+    </w:p>
+    <w:p>
+      <w:pPr>
+        <w:spacing w:after="0" w:line="240" w:lineRule="auto"/>
+        <w:rPr>
+          <w:rFonts w:ascii="Arial" w:eastAsia="Times New Roman" w:hAnsi="Arial" w:cs="Arial"/>
+          <w:b/>
+          <w:bCs/>
+          <w:color w:val="000000"/>
+          <w:sz w:val="24"/>
+          <w:szCs w:val="24"/>
+          <w:u w:val="single"/>
+          <w:lang w:eastAsia="fr-FR"/>
+        </w:rPr>
+      </w:pPr>
+    </w:p>
+    <w:p>
+      <w:pPr>
+        <w:spacing w:after="0" w:line="240" w:lineRule="auto"/>
+        <w:rPr>
+          <w:rFonts w:ascii="Arial" w:eastAsia="Times New Roman" w:hAnsi="Arial" w:cs="Arial"/>
+          <w:b/>
+          <w:bCs/>
+          <w:color w:val="000000"/>
+          <w:sz w:val="24"/>
+          <w:szCs w:val="24"/>
+          <w:u w:val="single"/>
+          <w:lang w:eastAsia="fr-FR"/>
+        </w:rPr>
+      </w:pPr>
+      <w:r>
+        <w:rPr>
+          <w:rFonts w:ascii="Arial" w:eastAsia="Times New Roman" w:hAnsi="Arial" w:cs="Arial"/>
+          <w:b/>
+          <w:bCs/>
+          <w:color w:val="000000"/>
+          <w:sz w:val="24"/>
+          <w:szCs w:val="24"/>
+          <w:u w:val="single"/>
+          <w:lang w:eastAsia="fr-FR"/>
+        </w:rPr>
+        <w:lastRenderedPageBreak/>
+        <w:t>Test N ° 1</w:t>
+      </w:r>
+      <w:r>
+        <w:rPr>
+          <w:rFonts w:ascii="Arial" w:eastAsia="Times New Roman" w:hAnsi="Arial" w:cs="Arial"/>
+          <w:b/>
+          <w:bCs/>
+          <w:color w:val="000000"/>
+          <w:sz w:val="24"/>
+          <w:szCs w:val="24"/>
+          <w:u w:val="single"/>
+          <w:lang w:eastAsia="fr-FR"/>
+        </w:rPr>
+        <w:t>6</w:t>
+      </w:r>
+      <w:r>
+        <w:rPr>
+          <w:rFonts w:ascii="Arial" w:eastAsia="Times New Roman" w:hAnsi="Arial" w:cs="Arial"/>
+          <w:b/>
+          <w:bCs/>
+          <w:color w:val="000000"/>
+          <w:sz w:val="24"/>
+          <w:szCs w:val="24"/>
+          <w:u w:val="single"/>
+          <w:lang w:eastAsia="fr-FR"/>
+        </w:rPr>
+        <w:t xml:space="preserve"> : Vérifier </w:t>
+      </w:r>
+      <w:r>
+        <w:rPr>
+          <w:rFonts w:ascii="Arial" w:eastAsia="Times New Roman" w:hAnsi="Arial" w:cs="Arial"/>
+          <w:b/>
+          <w:bCs/>
+          <w:color w:val="000000"/>
+          <w:sz w:val="24"/>
+          <w:szCs w:val="24"/>
+          <w:u w:val="single"/>
+          <w:lang w:eastAsia="fr-FR"/>
+        </w:rPr>
+        <w:t>que les inputs du formulaire sont bien obligatoires</w:t>
+      </w:r>
+    </w:p>
+    <w:p>
+      <w:pPr>
+        <w:spacing w:after="0" w:line="240" w:lineRule="auto"/>
+        <w:rPr>
+          <w:rFonts w:ascii="Arial" w:eastAsia="Times New Roman" w:hAnsi="Arial" w:cs="Arial"/>
+          <w:color w:val="000000"/>
+          <w:u w:val="single"/>
+          <w:lang w:eastAsia="fr-FR"/>
+        </w:rPr>
+      </w:pPr>
+    </w:p>
+    <w:p>
+      <w:pPr>
+        <w:spacing w:after="0" w:line="240" w:lineRule="auto"/>
+        <w:rPr>
+          <w:rFonts w:ascii="Abadi" w:eastAsia="Times New Roman" w:hAnsi="Abadi" w:cs="Arial"/>
+          <w:color w:val="000000"/>
+          <w:lang w:eastAsia="fr-FR"/>
+        </w:rPr>
+      </w:pPr>
+      <w:r>
+        <w:rPr>
+          <w:rFonts w:ascii="Abadi" w:eastAsia="Times New Roman" w:hAnsi="Abadi" w:cs="Arial"/>
+          <w:color w:val="000000"/>
+          <w:lang w:eastAsia="fr-FR"/>
+        </w:rPr>
+        <w:t>Vérifier</w:t>
+      </w:r>
+      <w:r>
+        <w:rPr>
+          <w:rFonts w:ascii="Abadi" w:eastAsia="Times New Roman" w:hAnsi="Abadi" w:cs="Arial"/>
+          <w:color w:val="000000"/>
+          <w:lang w:eastAsia="fr-FR"/>
+        </w:rPr>
+        <w:t xml:space="preserve"> que les données des inputs que les utilisateurs remplirons soient bien obligatoire. Que l’envois de la requête POST soit bien stoppé si un input n’est pas rempli.</w:t>
+      </w:r>
+    </w:p>
+    <w:p>
+      <w:pPr>
+        <w:spacing w:line="285" w:lineRule="atLeast"/>
+        <w:rPr>
+          <w:rFonts w:ascii="Consolas" w:eastAsia="Times New Roman" w:hAnsi="Consolas" w:cs="Times New Roman"/>
+          <w:color w:val="D4D4D4"/>
+          <w:sz w:val="21"/>
+          <w:szCs w:val="21"/>
+          <w:lang w:eastAsia="fr-FR"/>
+        </w:rPr>
+      </w:pPr>
+      <w:r>
+        <w:rPr>
+          <w:rFonts w:ascii="Abadi" w:eastAsia="Times New Roman" w:hAnsi="Abadi" w:cs="Arial"/>
+          <w:color w:val="000000"/>
+          <w:u w:val="single"/>
+          <w:lang w:eastAsia="fr-FR"/>
+        </w:rPr>
+        <w:t>Comment</w:t>
+      </w:r>
+      <w:r>
+        <w:rPr>
+          <w:rFonts w:ascii="Abadi" w:eastAsia="Times New Roman" w:hAnsi="Abadi" w:cs="Arial"/>
+          <w:color w:val="000000"/>
+          <w:lang w:eastAsia="fr-FR"/>
+        </w:rPr>
+        <w:t xml:space="preserve"> : </w:t>
+      </w:r>
+      <w:r>
+        <w:rPr>
+          <w:rFonts w:ascii="Abadi" w:eastAsia="Times New Roman" w:hAnsi="Abadi" w:cs="Arial"/>
+          <w:color w:val="000000"/>
+          <w:lang w:eastAsia="fr-FR"/>
+        </w:rPr>
+        <w:t>en mettant dans la balise de l’input « </w:t>
+      </w:r>
+      <w:proofErr w:type="spellStart"/>
+      <w:r>
+        <w:rPr>
+          <w:rFonts w:ascii="Consolas" w:eastAsia="Times New Roman" w:hAnsi="Consolas" w:cs="Times New Roman"/>
+          <w:color w:val="2F5496" w:themeColor="accent1" w:themeShade="BF"/>
+          <w:sz w:val="21"/>
+          <w:szCs w:val="21"/>
+          <w:lang w:eastAsia="fr-FR"/>
+        </w:rPr>
+        <w:t>required</w:t>
+      </w:r>
+      <w:proofErr w:type="spellEnd"/>
+      <w:r>
+        <w:rPr>
+          <w:rFonts w:ascii="Consolas" w:eastAsia="Times New Roman" w:hAnsi="Consolas" w:cs="Times New Roman"/>
+          <w:color w:val="2F5496" w:themeColor="accent1" w:themeShade="BF"/>
+          <w:sz w:val="21"/>
+          <w:szCs w:val="21"/>
+          <w:lang w:eastAsia="fr-FR"/>
+        </w:rPr>
+        <w:t> »</w:t>
+      </w:r>
+      <w:r>
+        <w:rPr>
+          <w:rFonts w:ascii="Abadi" w:eastAsia="Times New Roman" w:hAnsi="Abadi" w:cs="Arial"/>
+          <w:color w:val="000000"/>
+          <w:lang w:eastAsia="fr-FR"/>
+        </w:rPr>
+        <w:t xml:space="preserve"> rends le champ obligatoire. Et en ajoutant dans le fichier JS « </w:t>
+      </w:r>
+      <w:r>
+        <w:rPr>
+          <w:rFonts w:ascii="Consolas" w:eastAsia="Times New Roman" w:hAnsi="Consolas" w:cs="Times New Roman"/>
+          <w:color w:val="2F5496" w:themeColor="accent1" w:themeShade="BF"/>
+          <w:sz w:val="21"/>
+          <w:szCs w:val="21"/>
+          <w:lang w:eastAsia="fr-FR"/>
+        </w:rPr>
+        <w:t>return </w:t>
+      </w:r>
+      <w:proofErr w:type="spellStart"/>
+      <w:r>
+        <w:rPr>
+          <w:rFonts w:ascii="Consolas" w:eastAsia="Times New Roman" w:hAnsi="Consolas" w:cs="Times New Roman"/>
+          <w:color w:val="2F5496" w:themeColor="accent1" w:themeShade="BF"/>
+          <w:sz w:val="21"/>
+          <w:szCs w:val="21"/>
+          <w:lang w:eastAsia="fr-FR"/>
+        </w:rPr>
+        <w:t>event.preventDefault</w:t>
+      </w:r>
+      <w:proofErr w:type="spellEnd"/>
+      <w:r>
+        <w:rPr>
+          <w:rFonts w:ascii="Consolas" w:eastAsia="Times New Roman" w:hAnsi="Consolas" w:cs="Times New Roman"/>
+          <w:color w:val="2F5496" w:themeColor="accent1" w:themeShade="BF"/>
+          <w:sz w:val="21"/>
+          <w:szCs w:val="21"/>
+          <w:lang w:eastAsia="fr-FR"/>
+        </w:rPr>
+        <w:t>();</w:t>
+      </w:r>
+      <w:r>
+        <w:rPr>
+          <w:rFonts w:ascii="Consolas" w:eastAsia="Times New Roman" w:hAnsi="Consolas" w:cs="Times New Roman"/>
+          <w:color w:val="2F5496" w:themeColor="accent1" w:themeShade="BF"/>
+          <w:sz w:val="21"/>
+          <w:szCs w:val="21"/>
+          <w:lang w:eastAsia="fr-FR"/>
+        </w:rPr>
+        <w:t xml:space="preserve"> » </w:t>
+      </w:r>
+      <w:r>
+        <w:rPr>
+          <w:rFonts w:ascii="Abadi" w:eastAsia="Times New Roman" w:hAnsi="Abadi" w:cs="Arial"/>
+          <w:color w:val="000000"/>
+          <w:lang w:eastAsia="fr-FR"/>
+        </w:rPr>
+        <w:t>cela empêche le run de la fonction si le champ n’est pas correctement rempli.</w:t>
+      </w:r>
+    </w:p>
+    <w:p>
+      <w:pPr>
+        <w:spacing w:after="0" w:line="240" w:lineRule="auto"/>
+        <w:rPr>
+          <w:rFonts w:ascii="Abadi" w:eastAsia="Times New Roman" w:hAnsi="Abadi" w:cs="Arial"/>
+          <w:color w:val="000000"/>
+          <w:lang w:eastAsia="fr-FR"/>
+        </w:rPr>
+      </w:pPr>
+      <w:r>
+        <w:rPr>
+          <w:rFonts w:ascii="Abadi" w:eastAsia="Times New Roman" w:hAnsi="Abadi" w:cs="Arial"/>
+          <w:color w:val="000000"/>
+          <w:u w:val="single"/>
+          <w:lang w:eastAsia="fr-FR"/>
+        </w:rPr>
+        <w:t>Réussi</w:t>
+      </w:r>
+      <w:r>
+        <w:rPr>
+          <w:rFonts w:ascii="Abadi" w:eastAsia="Times New Roman" w:hAnsi="Abadi" w:cs="Arial"/>
+          <w:color w:val="000000"/>
+          <w:lang w:eastAsia="fr-FR"/>
+        </w:rPr>
+        <w:t xml:space="preserve"> : Si </w:t>
+      </w:r>
+      <w:r>
+        <w:rPr>
+          <w:rFonts w:ascii="Abadi" w:eastAsia="Times New Roman" w:hAnsi="Abadi" w:cs="Arial"/>
+          <w:color w:val="000000"/>
+          <w:lang w:eastAsia="fr-FR"/>
+        </w:rPr>
+        <w:t>au clic du bouton « valider commande » rien ne se passe si un champ du formulaire n’est pas rempli. (</w:t>
+      </w:r>
+      <w:proofErr w:type="gramStart"/>
+      <w:r>
+        <w:rPr>
+          <w:rFonts w:ascii="Abadi" w:eastAsia="Times New Roman" w:hAnsi="Abadi" w:cs="Arial"/>
+          <w:color w:val="000000"/>
+          <w:lang w:eastAsia="fr-FR"/>
+        </w:rPr>
+        <w:t>ou</w:t>
+      </w:r>
+      <w:proofErr w:type="gramEnd"/>
+      <w:r>
+        <w:rPr>
+          <w:rFonts w:ascii="Abadi" w:eastAsia="Times New Roman" w:hAnsi="Abadi" w:cs="Arial"/>
+          <w:color w:val="000000"/>
+          <w:lang w:eastAsia="fr-FR"/>
+        </w:rPr>
+        <w:t xml:space="preserve"> mal rempli).</w:t>
       </w:r>
       <w:r>
         <w:rPr>
@@ -6718,7 +7455,31 @@
           <w:u w:val="single"/>
           <w:lang w:eastAsia="fr-FR"/>
         </w:rPr>
-        <w:t>: Vérifier le message d'erreur lorsque l'e-mail est manquant ou erroné</w:t>
+        <w:t xml:space="preserve">: Vérifier le message d'erreur lorsque </w:t>
+      </w:r>
+      <w:proofErr w:type="gramStart"/>
+      <w:r>
+        <w:rPr>
+          <w:rFonts w:ascii="Arial" w:eastAsia="Times New Roman" w:hAnsi="Arial" w:cs="Arial"/>
+          <w:b/>
+          <w:bCs/>
+          <w:color w:val="538135" w:themeColor="accent6" w:themeShade="BF"/>
+          <w:u w:val="single"/>
+          <w:lang w:eastAsia="fr-FR"/>
+        </w:rPr>
+        <w:t>l'e-mail</w:t>
+      </w:r>
+      <w:proofErr w:type="gramEnd"/>
+      <w:r>
+        <w:rPr>
+          <w:rFonts w:ascii="Arial" w:eastAsia="Times New Roman" w:hAnsi="Arial" w:cs="Arial"/>
+          <w:b/>
+          <w:bCs/>
+          <w:color w:val="538135" w:themeColor="accent6" w:themeShade="BF"/>
+          <w:u w:val="single"/>
+          <w:lang w:eastAsia="fr-FR"/>
+        </w:rPr>
+        <w:t xml:space="preserve"> est manquant ou erroné</w:t>
       </w:r>
     </w:p>
     <w:p>
@@ -6780,7 +7541,33 @@
           <w:szCs w:val="20"/>
           <w:lang w:eastAsia="fr-FR"/>
         </w:rPr>
-        <w:t xml:space="preserve"> si un message d'erreur apparaît lorsque l'e-mail est manquant ou incorrect dans le</w:t>
+        <w:t xml:space="preserve"> si un message d'erreur apparaît lorsque </w:t>
+      </w:r>
+      <w:proofErr w:type="gramStart"/>
+      <w:r>
+        <w:rPr>
+          <w:rFonts w:ascii="Arial" w:eastAsia="Times New Roman" w:hAnsi="Arial" w:cs="Arial"/>
+          <w:i/>
+          <w:iCs/>
+          <w:color w:val="000000"/>
+          <w:sz w:val="20"/>
+          <w:szCs w:val="20"/>
+          <w:lang w:eastAsia="fr-FR"/>
+        </w:rPr>
+        <w:t>l'e-mail</w:t>
+      </w:r>
+      <w:proofErr w:type="gramEnd"/>
+      <w:r>
+        <w:rPr>
+          <w:rFonts w:ascii="Arial" w:eastAsia="Times New Roman" w:hAnsi="Arial" w:cs="Arial"/>
+          <w:i/>
+          <w:iCs/>
+          <w:color w:val="000000"/>
+          <w:sz w:val="20"/>
+          <w:szCs w:val="20"/>
+          <w:lang w:eastAsia="fr-FR"/>
+        </w:rPr>
+        <w:t xml:space="preserve"> est manquant ou incorrect dans le</w:t>
       </w:r>
       <w:r>
         <w:rPr>

</xml_diff>